<commit_message>
Data Transfer of GDP to main database
2020 GDP table transferred to database using Universal Coding System
Provisional verification of Creative Industry Query
</commit_message>
<xml_diff>
--- a/Change Tracking.docx
+++ b/Change Tracking.docx
@@ -1381,10 +1381,7 @@
           <w:tcPr>
             <w:tcW w:w="1220" w:type="pct"/>
           </w:tcPr>
-          <w:p>
-            <w:bookmarkStart w:id="0" w:name="_GoBack"/>
-            <w:bookmarkEnd w:id="0"/>
-          </w:p>
+          <w:p/>
         </w:tc>
         <w:tc>
           <w:tcPr>
@@ -1402,7 +1399,11 @@
           <w:tcPr>
             <w:tcW w:w="587" w:type="pct"/>
           </w:tcPr>
-          <w:p/>
+          <w:p>
+            <w:r>
+              <w:t>29/07/2020 22:40</w:t>
+            </w:r>
+          </w:p>
         </w:tc>
         <w:tc>
           <w:tcPr>
@@ -1414,19 +1415,145 @@
           <w:tcPr>
             <w:tcW w:w="1304" w:type="pct"/>
           </w:tcPr>
-          <w:p/>
+          <w:p>
+            <w:r>
+              <w:t>New MAPPINGS connection manager created</w:t>
+            </w:r>
+          </w:p>
         </w:tc>
         <w:tc>
           <w:tcPr>
             <w:tcW w:w="1220" w:type="pct"/>
           </w:tcPr>
-          <w:p/>
+          <w:p>
+            <w:r>
+              <w:t xml:space="preserve">Also </w:t>
+            </w:r>
+            <w:proofErr w:type="spellStart"/>
+            <w:r>
+              <w:t>paramaterised</w:t>
+            </w:r>
+            <w:proofErr w:type="spellEnd"/>
+          </w:p>
         </w:tc>
         <w:tc>
           <w:tcPr>
             <w:tcW w:w="738" w:type="pct"/>
           </w:tcPr>
           <w:p/>
+        </w:tc>
+      </w:tr>
+      <w:tr>
+        <w:trPr>
+          <w:gridAfter w:val="2"/>
+          <w:wAfter w:w="731" w:type="pct"/>
+        </w:trPr>
+        <w:tc>
+          <w:tcPr>
+            <w:tcW w:w="587" w:type="pct"/>
+          </w:tcPr>
+          <w:p>
+            <w:r>
+              <w:t>29/07/2020 23:58</w:t>
+            </w:r>
+            <w:bookmarkStart w:id="0" w:name="_GoBack"/>
+            <w:bookmarkEnd w:id="0"/>
+          </w:p>
+        </w:tc>
+        <w:tc>
+          <w:tcPr>
+            <w:tcW w:w="420" w:type="pct"/>
+          </w:tcPr>
+          <w:p/>
+        </w:tc>
+        <w:tc>
+          <w:tcPr>
+            <w:tcW w:w="1304" w:type="pct"/>
+          </w:tcPr>
+          <w:p>
+            <w:r>
+              <w:t>Old Mappings connection manager deleted</w:t>
+            </w:r>
+          </w:p>
+        </w:tc>
+        <w:tc>
+          <w:tcPr>
+            <w:tcW w:w="1220" w:type="pct"/>
+          </w:tcPr>
+          <w:p/>
+        </w:tc>
+        <w:tc>
+          <w:tcPr>
+            <w:tcW w:w="738" w:type="pct"/>
+          </w:tcPr>
+          <w:p/>
+        </w:tc>
+      </w:tr>
+      <w:tr>
+        <w:trPr>
+          <w:gridAfter w:val="2"/>
+          <w:wAfter w:w="731" w:type="pct"/>
+        </w:trPr>
+        <w:tc>
+          <w:tcPr>
+            <w:tcW w:w="587" w:type="pct"/>
+          </w:tcPr>
+          <w:p>
+            <w:r>
+              <w:t>29/07/2020 23:58</w:t>
+            </w:r>
+          </w:p>
+        </w:tc>
+        <w:tc>
+          <w:tcPr>
+            <w:tcW w:w="420" w:type="pct"/>
+          </w:tcPr>
+          <w:p/>
+        </w:tc>
+        <w:tc>
+          <w:tcPr>
+            <w:tcW w:w="1304" w:type="pct"/>
+          </w:tcPr>
+          <w:p>
+            <w:r>
+              <w:t>SCRIPTS\CREATE OLTP TABLES</w:t>
+            </w:r>
+          </w:p>
+          <w:p>
+            <w:r>
+              <w:t>SCRIPTS\CREATE OLTP VIEWS</w:t>
+            </w:r>
+          </w:p>
+        </w:tc>
+        <w:tc>
+          <w:tcPr>
+            <w:tcW w:w="1220" w:type="pct"/>
+          </w:tcPr>
+          <w:p>
+            <w:r>
+              <w:t>The scripts now refer only to the new tables and have a minimal View for industries only.</w:t>
+            </w:r>
+          </w:p>
+          <w:p>
+            <w:r>
+              <w:t>The old tables remain in the source (MAPPINGS.xlsx) for reference but are no longer uploaded to the database</w:t>
+            </w:r>
+          </w:p>
+        </w:tc>
+        <w:tc>
+          <w:tcPr>
+            <w:tcW w:w="738" w:type="pct"/>
+          </w:tcPr>
+          <w:p>
+            <w:r>
+              <w:t>Scripts successfully ran</w:t>
+            </w:r>
+          </w:p>
+          <w:p>
+            <w:r>
+              <w:t>MAPPINGS</w:t>
+            </w:r>
+          </w:p>
         </w:tc>
       </w:tr>
       <w:tr>

</xml_diff>

<commit_message>
Update to Tower Server
Moved to a new machine; changed parameters but nothing else
</commit_message>
<xml_diff>
--- a/Change Tracking.docx
+++ b/Change Tracking.docx
@@ -1735,204 +1735,381 @@
                 <w:szCs w:val="22"/>
               </w:rPr>
             </w:pPr>
+          </w:p>
+        </w:tc>
+      </w:tr>
+      <w:tr>
+        <w:tc>
+          <w:tcPr>
+            <w:tcW w:w="331" w:type="pct"/>
+          </w:tcPr>
+          <w:p>
+            <w:r>
+              <w:t>2.1.1</w:t>
+            </w:r>
+          </w:p>
+        </w:tc>
+        <w:tc>
+          <w:tcPr>
+            <w:tcW w:w="373" w:type="pct"/>
+          </w:tcPr>
+          <w:p/>
+        </w:tc>
+        <w:tc>
+          <w:tcPr>
+            <w:tcW w:w="1422" w:type="pct"/>
+          </w:tcPr>
+          <w:p>
+            <w:r>
+              <w:t>Create a parameter called ‘Root’</w:t>
+            </w:r>
+          </w:p>
+        </w:tc>
+        <w:tc>
+          <w:tcPr>
+            <w:tcW w:w="2108" w:type="pct"/>
+          </w:tcPr>
+          <w:p>
+            <w:pPr>
+              <w:rPr>
+                <w:rFonts w:ascii="Calibri" w:hAnsi="Calibri" w:cs="Calibri"/>
+                <w:color w:val="000000"/>
+                <w:szCs w:val="22"/>
+              </w:rPr>
+            </w:pPr>
+          </w:p>
+        </w:tc>
+        <w:tc>
+          <w:tcPr>
+            <w:tcW w:w="766" w:type="pct"/>
+          </w:tcPr>
+          <w:p>
+            <w:pPr>
+              <w:rPr>
+                <w:rFonts w:ascii="Calibri" w:hAnsi="Calibri" w:cs="Calibri"/>
+                <w:color w:val="000000"/>
+                <w:szCs w:val="22"/>
+              </w:rPr>
+            </w:pPr>
+          </w:p>
+        </w:tc>
+      </w:tr>
+      <w:tr>
+        <w:tc>
+          <w:tcPr>
+            <w:tcW w:w="331" w:type="pct"/>
+          </w:tcPr>
+          <w:p>
+            <w:r>
+              <w:t>2.1.2</w:t>
+            </w:r>
+          </w:p>
+        </w:tc>
+        <w:tc>
+          <w:tcPr>
+            <w:tcW w:w="373" w:type="pct"/>
+          </w:tcPr>
+          <w:p/>
+        </w:tc>
+        <w:tc>
+          <w:tcPr>
+            <w:tcW w:w="1422" w:type="pct"/>
+          </w:tcPr>
+          <w:p>
+            <w:r>
+              <w:t>Change the connection managers to use ‘Root’</w:t>
+            </w:r>
+          </w:p>
+        </w:tc>
+        <w:tc>
+          <w:tcPr>
+            <w:tcW w:w="2108" w:type="pct"/>
+          </w:tcPr>
+          <w:p>
+            <w:pPr>
+              <w:rPr>
+                <w:rFonts w:ascii="Calibri" w:hAnsi="Calibri" w:cs="Calibri"/>
+                <w:color w:val="000000"/>
+                <w:szCs w:val="22"/>
+              </w:rPr>
+            </w:pPr>
+          </w:p>
+        </w:tc>
+        <w:tc>
+          <w:tcPr>
+            <w:tcW w:w="766" w:type="pct"/>
+          </w:tcPr>
+          <w:p>
+            <w:pPr>
+              <w:rPr>
+                <w:rFonts w:ascii="Calibri" w:hAnsi="Calibri" w:cs="Calibri"/>
+                <w:color w:val="000000"/>
+                <w:szCs w:val="22"/>
+              </w:rPr>
+            </w:pPr>
+          </w:p>
+        </w:tc>
+      </w:tr>
+      <w:tr>
+        <w:tc>
+          <w:tcPr>
+            <w:tcW w:w="331" w:type="pct"/>
+          </w:tcPr>
+          <w:p>
+            <w:r>
+              <w:t>2.1.3</w:t>
+            </w:r>
+          </w:p>
+        </w:tc>
+        <w:tc>
+          <w:tcPr>
+            <w:tcW w:w="373" w:type="pct"/>
+          </w:tcPr>
+          <w:p/>
+        </w:tc>
+        <w:tc>
+          <w:tcPr>
+            <w:tcW w:w="1422" w:type="pct"/>
+          </w:tcPr>
+          <w:p>
+            <w:r>
+              <w:t>Remove the Script and Sources parameters</w:t>
+            </w:r>
+          </w:p>
+        </w:tc>
+        <w:tc>
+          <w:tcPr>
+            <w:tcW w:w="2108" w:type="pct"/>
+          </w:tcPr>
+          <w:p>
+            <w:pPr>
+              <w:rPr>
+                <w:rFonts w:ascii="Calibri" w:hAnsi="Calibri" w:cs="Calibri"/>
+                <w:color w:val="000000"/>
+                <w:szCs w:val="22"/>
+              </w:rPr>
+            </w:pPr>
+          </w:p>
+        </w:tc>
+        <w:tc>
+          <w:tcPr>
+            <w:tcW w:w="766" w:type="pct"/>
+          </w:tcPr>
+          <w:p>
+            <w:pPr>
+              <w:rPr>
+                <w:rFonts w:ascii="Calibri" w:hAnsi="Calibri" w:cs="Calibri"/>
+                <w:color w:val="000000"/>
+                <w:szCs w:val="22"/>
+              </w:rPr>
+            </w:pPr>
+          </w:p>
+        </w:tc>
+      </w:tr>
+      <w:tr>
+        <w:tc>
+          <w:tcPr>
+            <w:tcW w:w="331" w:type="pct"/>
+          </w:tcPr>
+          <w:p>
+            <w:r>
+              <w:t>5</w:t>
+            </w:r>
+          </w:p>
+        </w:tc>
+        <w:tc>
+          <w:tcPr>
+            <w:tcW w:w="373" w:type="pct"/>
+          </w:tcPr>
+          <w:p/>
+        </w:tc>
+        <w:tc>
+          <w:tcPr>
+            <w:tcW w:w="1422" w:type="pct"/>
+          </w:tcPr>
+          <w:p>
+            <w:r>
+              <w:t>Add ‘Main Industries’ information to the Fact Table and the Industry query</w:t>
+            </w:r>
+          </w:p>
+        </w:tc>
+        <w:tc>
+          <w:tcPr>
+            <w:tcW w:w="2108" w:type="pct"/>
+          </w:tcPr>
+          <w:p>
+            <w:pPr>
+              <w:rPr>
+                <w:rFonts w:ascii="Calibri" w:hAnsi="Calibri" w:cs="Calibri"/>
+                <w:color w:val="000000"/>
+                <w:szCs w:val="22"/>
+              </w:rPr>
+            </w:pPr>
+          </w:p>
+        </w:tc>
+        <w:tc>
+          <w:tcPr>
+            <w:tcW w:w="766" w:type="pct"/>
+          </w:tcPr>
+          <w:p>
+            <w:pPr>
+              <w:rPr>
+                <w:rFonts w:ascii="Calibri" w:hAnsi="Calibri" w:cs="Calibri"/>
+                <w:color w:val="000000"/>
+                <w:szCs w:val="22"/>
+              </w:rPr>
+            </w:pPr>
+          </w:p>
+        </w:tc>
+      </w:tr>
+      <w:tr>
+        <w:tc>
+          <w:tcPr>
+            <w:tcW w:w="331" w:type="pct"/>
+          </w:tcPr>
+          <w:p>
+            <w:r>
+              <w:t>5.1</w:t>
+            </w:r>
+          </w:p>
+        </w:tc>
+        <w:tc>
+          <w:tcPr>
+            <w:tcW w:w="373" w:type="pct"/>
+          </w:tcPr>
+          <w:p/>
+        </w:tc>
+        <w:tc>
+          <w:tcPr>
+            <w:tcW w:w="1422" w:type="pct"/>
+          </w:tcPr>
+          <w:p>
+            <w:r>
+              <w:t>Rename ‘Creative Industries’ View to ‘Industries</w:t>
+            </w:r>
+          </w:p>
+        </w:tc>
+        <w:tc>
+          <w:tcPr>
+            <w:tcW w:w="2108" w:type="pct"/>
+          </w:tcPr>
+          <w:p>
+            <w:pPr>
+              <w:rPr>
+                <w:rFonts w:ascii="Calibri" w:hAnsi="Calibri" w:cs="Calibri"/>
+                <w:color w:val="000000"/>
+                <w:szCs w:val="22"/>
+              </w:rPr>
+            </w:pPr>
+          </w:p>
+        </w:tc>
+        <w:tc>
+          <w:tcPr>
+            <w:tcW w:w="766" w:type="pct"/>
+          </w:tcPr>
+          <w:p>
+            <w:pPr>
+              <w:rPr>
+                <w:rFonts w:ascii="Calibri" w:hAnsi="Calibri" w:cs="Calibri"/>
+                <w:color w:val="000000"/>
+                <w:szCs w:val="22"/>
+              </w:rPr>
+            </w:pPr>
+          </w:p>
+        </w:tc>
+      </w:tr>
+      <w:tr>
+        <w:tc>
+          <w:tcPr>
+            <w:tcW w:w="331" w:type="pct"/>
+          </w:tcPr>
+          <w:p>
+            <w:r>
+              <w:t>5.2</w:t>
+            </w:r>
+          </w:p>
+        </w:tc>
+        <w:tc>
+          <w:tcPr>
+            <w:tcW w:w="373" w:type="pct"/>
+          </w:tcPr>
+          <w:p/>
+        </w:tc>
+        <w:tc>
+          <w:tcPr>
+            <w:tcW w:w="1422" w:type="pct"/>
+          </w:tcPr>
+          <w:p>
+            <w:r>
+              <w:t>New ‘Creative Industries’ view Including the description</w:t>
+            </w:r>
+          </w:p>
+        </w:tc>
+        <w:tc>
+          <w:tcPr>
+            <w:tcW w:w="2108" w:type="pct"/>
+          </w:tcPr>
+          <w:p>
+            <w:pPr>
+              <w:rPr>
+                <w:rFonts w:ascii="Calibri" w:hAnsi="Calibri" w:cs="Calibri"/>
+                <w:color w:val="000000"/>
+                <w:szCs w:val="22"/>
+              </w:rPr>
+            </w:pPr>
+          </w:p>
+        </w:tc>
+        <w:tc>
+          <w:tcPr>
+            <w:tcW w:w="766" w:type="pct"/>
+          </w:tcPr>
+          <w:p>
+            <w:pPr>
+              <w:rPr>
+                <w:rFonts w:ascii="Calibri" w:hAnsi="Calibri" w:cs="Calibri"/>
+                <w:color w:val="000000"/>
+                <w:szCs w:val="22"/>
+              </w:rPr>
+            </w:pPr>
+          </w:p>
+        </w:tc>
+      </w:tr>
+      <w:tr>
+        <w:tc>
+          <w:tcPr>
+            <w:tcW w:w="331" w:type="pct"/>
+          </w:tcPr>
+          <w:p>
+            <w:r>
+              <w:lastRenderedPageBreak/>
+              <w:t>5.3</w:t>
+            </w:r>
+          </w:p>
+        </w:tc>
+        <w:tc>
+          <w:tcPr>
+            <w:tcW w:w="373" w:type="pct"/>
+          </w:tcPr>
+          <w:p/>
+        </w:tc>
+        <w:tc>
+          <w:tcPr>
+            <w:tcW w:w="1422" w:type="pct"/>
+          </w:tcPr>
+          <w:p>
+            <w:r>
+              <w:t>Rename ‘</w:t>
+            </w:r>
+            <w:proofErr w:type="spellStart"/>
+            <w:r>
+              <w:t>dimNewIndustry</w:t>
+            </w:r>
+            <w:proofErr w:type="spellEnd"/>
+            <w:r>
+              <w:t>’ back to ‘Industry’</w:t>
+            </w:r>
             <w:bookmarkStart w:id="0" w:name="_GoBack"/>
             <w:bookmarkEnd w:id="0"/>
-          </w:p>
-        </w:tc>
-      </w:tr>
-      <w:tr>
-        <w:tc>
-          <w:tcPr>
-            <w:tcW w:w="331" w:type="pct"/>
-          </w:tcPr>
-          <w:p>
-            <w:r>
-              <w:t>2.1.1</w:t>
-            </w:r>
-          </w:p>
-        </w:tc>
-        <w:tc>
-          <w:tcPr>
-            <w:tcW w:w="373" w:type="pct"/>
-          </w:tcPr>
-          <w:p/>
-        </w:tc>
-        <w:tc>
-          <w:tcPr>
-            <w:tcW w:w="1422" w:type="pct"/>
-          </w:tcPr>
-          <w:p>
-            <w:r>
-              <w:t>Create a parameter called ‘Root’</w:t>
-            </w:r>
-          </w:p>
-        </w:tc>
-        <w:tc>
-          <w:tcPr>
-            <w:tcW w:w="2108" w:type="pct"/>
-          </w:tcPr>
-          <w:p>
-            <w:pPr>
-              <w:rPr>
-                <w:rFonts w:ascii="Calibri" w:hAnsi="Calibri" w:cs="Calibri"/>
-                <w:color w:val="000000"/>
-                <w:szCs w:val="22"/>
-              </w:rPr>
-            </w:pPr>
-          </w:p>
-        </w:tc>
-        <w:tc>
-          <w:tcPr>
-            <w:tcW w:w="766" w:type="pct"/>
-          </w:tcPr>
-          <w:p>
-            <w:pPr>
-              <w:rPr>
-                <w:rFonts w:ascii="Calibri" w:hAnsi="Calibri" w:cs="Calibri"/>
-                <w:color w:val="000000"/>
-                <w:szCs w:val="22"/>
-              </w:rPr>
-            </w:pPr>
-          </w:p>
-        </w:tc>
-      </w:tr>
-      <w:tr>
-        <w:tc>
-          <w:tcPr>
-            <w:tcW w:w="331" w:type="pct"/>
-          </w:tcPr>
-          <w:p>
-            <w:r>
-              <w:t>2.1.2</w:t>
-            </w:r>
-          </w:p>
-        </w:tc>
-        <w:tc>
-          <w:tcPr>
-            <w:tcW w:w="373" w:type="pct"/>
-          </w:tcPr>
-          <w:p/>
-        </w:tc>
-        <w:tc>
-          <w:tcPr>
-            <w:tcW w:w="1422" w:type="pct"/>
-          </w:tcPr>
-          <w:p>
-            <w:r>
-              <w:t>Change the connection managers to use ‘Root’</w:t>
-            </w:r>
-          </w:p>
-        </w:tc>
-        <w:tc>
-          <w:tcPr>
-            <w:tcW w:w="2108" w:type="pct"/>
-          </w:tcPr>
-          <w:p>
-            <w:pPr>
-              <w:rPr>
-                <w:rFonts w:ascii="Calibri" w:hAnsi="Calibri" w:cs="Calibri"/>
-                <w:color w:val="000000"/>
-                <w:szCs w:val="22"/>
-              </w:rPr>
-            </w:pPr>
-          </w:p>
-        </w:tc>
-        <w:tc>
-          <w:tcPr>
-            <w:tcW w:w="766" w:type="pct"/>
-          </w:tcPr>
-          <w:p>
-            <w:pPr>
-              <w:rPr>
-                <w:rFonts w:ascii="Calibri" w:hAnsi="Calibri" w:cs="Calibri"/>
-                <w:color w:val="000000"/>
-                <w:szCs w:val="22"/>
-              </w:rPr>
-            </w:pPr>
-          </w:p>
-        </w:tc>
-      </w:tr>
-      <w:tr>
-        <w:tc>
-          <w:tcPr>
-            <w:tcW w:w="331" w:type="pct"/>
-          </w:tcPr>
-          <w:p>
-            <w:r>
-              <w:t>2.1.3</w:t>
-            </w:r>
-          </w:p>
-        </w:tc>
-        <w:tc>
-          <w:tcPr>
-            <w:tcW w:w="373" w:type="pct"/>
-          </w:tcPr>
-          <w:p/>
-        </w:tc>
-        <w:tc>
-          <w:tcPr>
-            <w:tcW w:w="1422" w:type="pct"/>
-          </w:tcPr>
-          <w:p>
-            <w:r>
-              <w:t>Remove the Script and Sources parameters</w:t>
-            </w:r>
-          </w:p>
-        </w:tc>
-        <w:tc>
-          <w:tcPr>
-            <w:tcW w:w="2108" w:type="pct"/>
-          </w:tcPr>
-          <w:p>
-            <w:pPr>
-              <w:rPr>
-                <w:rFonts w:ascii="Calibri" w:hAnsi="Calibri" w:cs="Calibri"/>
-                <w:color w:val="000000"/>
-                <w:szCs w:val="22"/>
-              </w:rPr>
-            </w:pPr>
-          </w:p>
-        </w:tc>
-        <w:tc>
-          <w:tcPr>
-            <w:tcW w:w="766" w:type="pct"/>
-          </w:tcPr>
-          <w:p>
-            <w:pPr>
-              <w:rPr>
-                <w:rFonts w:ascii="Calibri" w:hAnsi="Calibri" w:cs="Calibri"/>
-                <w:color w:val="000000"/>
-                <w:szCs w:val="22"/>
-              </w:rPr>
-            </w:pPr>
-          </w:p>
-        </w:tc>
-      </w:tr>
-      <w:tr>
-        <w:tc>
-          <w:tcPr>
-            <w:tcW w:w="331" w:type="pct"/>
-          </w:tcPr>
-          <w:p>
-            <w:r>
-              <w:t>5</w:t>
-            </w:r>
-          </w:p>
-        </w:tc>
-        <w:tc>
-          <w:tcPr>
-            <w:tcW w:w="373" w:type="pct"/>
-          </w:tcPr>
-          <w:p/>
-        </w:tc>
-        <w:tc>
-          <w:tcPr>
-            <w:tcW w:w="1422" w:type="pct"/>
-          </w:tcPr>
-          <w:p>
-            <w:r>
-              <w:t>Add ‘Main Industries’ information to the Fact Table and the Industry query</w:t>
-            </w:r>
           </w:p>
         </w:tc>
         <w:tc>
@@ -1972,7 +2149,6 @@
         <w:pStyle w:val="Heading1"/>
       </w:pPr>
       <w:r>
-        <w:lastRenderedPageBreak/>
         <w:t>Actual changes</w:t>
       </w:r>
     </w:p>
@@ -2791,6 +2967,7 @@
           </w:p>
           <w:p>
             <w:r>
+              <w:lastRenderedPageBreak/>
               <w:t>The old tables remain in the source (MAPPINGS.xlsx) for reference but are no longer uploaded to the database</w:t>
             </w:r>
           </w:p>
@@ -2801,6 +2978,7 @@
           </w:tcPr>
           <w:p>
             <w:r>
+              <w:lastRenderedPageBreak/>
               <w:t>Scripts successfully ran</w:t>
             </w:r>
           </w:p>
@@ -2870,7 +3048,6 @@
           </w:tcPr>
           <w:p>
             <w:r>
-              <w:lastRenderedPageBreak/>
               <w:t>30/07/2020 10:02</w:t>
             </w:r>
           </w:p>

</xml_diff>